<commit_message>
access score calculated by weighted travel bins
</commit_message>
<xml_diff>
--- a/knowledge_transition/CCC Shiny App Documentation.docx
+++ b/knowledge_transition/CCC Shiny App Documentation.docx
@@ -19,23 +19,7 @@
     </w:p>
     <w:p>
       <w:r>
-        <w:t xml:space="preserve">The project folder structure contains a mixture of folders and files. The folders are primarily related to input data or data that has been through some preprocessing steps (e.g., combining separate pre-computed travel times from University of Chicago – one for each borough - into one compressed file). The files that are not tucked into a folder represent R code that is required for a functioning Shiny application (i.e., </w:t>
-      </w:r>
-      <w:proofErr w:type="spellStart"/>
-      <w:r>
-        <w:t>ui.R</w:t>
-      </w:r>
-      <w:proofErr w:type="spellEnd"/>
-      <w:r>
-        <w:t xml:space="preserve"> and </w:t>
-      </w:r>
-      <w:proofErr w:type="spellStart"/>
-      <w:r>
-        <w:t>server.R</w:t>
-      </w:r>
-      <w:proofErr w:type="spellEnd"/>
-      <w:r>
-        <w:t>) as well as R code that serves to host auxiliary processes that run in support of the main application.</w:t>
+        <w:t>The project folder structure contains a mixture of folders and files. The folders are primarily related to input data or data that has been through some preprocessing steps (e.g., combining separate pre-computed travel times from University of Chicago – one for each borough - into one compressed file). The files that are not tucked into a folder represent R code that is required for a functioning Shiny application (i.e., ui.R and server.R) as well as R code that serves to host auxiliary processes that run in support of the main application.</w:t>
       </w:r>
     </w:p>
     <w:p>
@@ -45,6 +29,9 @@
     </w:p>
     <w:p>
       <w:r>
+        <w:rPr>
+          <w:noProof/>
+        </w:rPr>
         <w:drawing>
           <wp:inline distT="0" distB="0" distL="0" distR="0" wp14:anchorId="4F49A3FF" wp14:editId="60409AEA">
             <wp:extent cx="1909267" cy="2863901"/>
@@ -139,46 +126,16 @@
           <w:numId w:val="1"/>
         </w:numPr>
       </w:pPr>
-      <w:proofErr w:type="spellStart"/>
-      <w:r>
-        <w:t>pre_process</w:t>
-      </w:r>
-      <w:proofErr w:type="spellEnd"/>
-      <w:r>
-        <w:t xml:space="preserve"> holds a single compressed file representing the combination of the five separate pre-computed travel time files in the </w:t>
+      <w:r>
+        <w:t xml:space="preserve">pre_process holds a single compressed file representing the combination of the five separate pre-computed travel time files in the </w:t>
       </w:r>
       <w:r>
         <w:rPr>
           <w:i/>
           <w:iCs/>
         </w:rPr>
-        <w:t>data/</w:t>
-      </w:r>
-      <w:proofErr w:type="spellStart"/>
-      <w:r>
-        <w:rPr>
-          <w:i/>
-          <w:iCs/>
-        </w:rPr>
-        <w:t>uofc_precomputed_times</w:t>
-      </w:r>
-      <w:proofErr w:type="spellEnd"/>
-      <w:r>
-        <w:rPr>
-          <w:i/>
-          <w:iCs/>
-        </w:rPr>
-        <w:t>/</w:t>
-      </w:r>
-      <w:proofErr w:type="spellStart"/>
-      <w:r>
-        <w:rPr>
-          <w:i/>
-          <w:iCs/>
-        </w:rPr>
-        <w:t>transit_walk</w:t>
-      </w:r>
-      <w:proofErr w:type="spellEnd"/>
+        <w:t>data/uofc_precomputed_times/transit_walk</w:t>
+      </w:r>
       <w:r>
         <w:t xml:space="preserve"> folder.</w:t>
       </w:r>
@@ -213,7 +170,6 @@
       <w:r>
         <w:t xml:space="preserve">The first portion of the </w:t>
       </w:r>
-      <w:proofErr w:type="spellStart"/>
       <w:r>
         <w:rPr>
           <w:b/>
@@ -223,11 +179,9 @@
         </w:rPr>
         <w:t>pre_process.R</w:t>
       </w:r>
-      <w:proofErr w:type="spellEnd"/>
       <w:r>
         <w:t xml:space="preserve"> file in the parent folder filters out any destination census tracts outside of the five NYC countries and combines the information into one compressed csv file that resides in the </w:t>
       </w:r>
-      <w:proofErr w:type="spellStart"/>
       <w:r>
         <w:rPr>
           <w:i/>
@@ -235,7 +189,6 @@
         </w:rPr>
         <w:t>pre_process</w:t>
       </w:r>
-      <w:proofErr w:type="spellEnd"/>
       <w:r>
         <w:t xml:space="preserve"> </w:t>
       </w:r>
@@ -257,7 +210,6 @@
           <w:numId w:val="1"/>
         </w:numPr>
       </w:pPr>
-      <w:proofErr w:type="spellStart"/>
       <w:r>
         <w:rPr>
           <w:i/>
@@ -272,17 +224,8 @@
         </w:rPr>
         <w:t>sconnect</w:t>
       </w:r>
-      <w:proofErr w:type="spellEnd"/>
-      <w:r>
-        <w:t xml:space="preserve"> – This folder is specific to housing configuration information utilized to upload the Shiny dashboard application to the </w:t>
-      </w:r>
-      <w:proofErr w:type="spellStart"/>
-      <w:r>
-        <w:t>Rstudio</w:t>
-      </w:r>
-      <w:proofErr w:type="spellEnd"/>
-      <w:r>
-        <w:t xml:space="preserve"> hosting platform (</w:t>
+      <w:r>
+        <w:t xml:space="preserve"> – This folder is specific to housing configuration information utilized to upload the Shiny dashboard application to the Rstudio hosting platform (</w:t>
       </w:r>
       <w:hyperlink r:id="rId6" w:history="1">
         <w:r>
@@ -294,6 +237,24 @@
       </w:hyperlink>
       <w:r>
         <w:t xml:space="preserve">). This folder will be re-established for each user that wants to have the ability to edit and upload the application hosted on this shinyapps.io website.  </w:t>
+      </w:r>
+    </w:p>
+    <w:p>
+      <w:pPr>
+        <w:pStyle w:val="ListParagraph"/>
+        <w:ind w:left="1440"/>
+      </w:pPr>
+    </w:p>
+    <w:p>
+      <w:pPr>
+        <w:pStyle w:val="ListParagraph"/>
+        <w:numPr>
+          <w:ilvl w:val="0"/>
+          <w:numId w:val="1"/>
+        </w:numPr>
+      </w:pPr>
+      <w:r>
+        <w:t>Files</w:t>
       </w:r>
     </w:p>
     <w:sectPr>
@@ -529,6 +490,7 @@
     <w:lsdException w:name="HTML Sample" w:semiHidden="1" w:unhideWhenUsed="1"/>
     <w:lsdException w:name="HTML Typewriter" w:semiHidden="1" w:unhideWhenUsed="1"/>
     <w:lsdException w:name="HTML Variable" w:semiHidden="1" w:unhideWhenUsed="1"/>
+    <w:lsdException w:name="Normal Table" w:semiHidden="1" w:unhideWhenUsed="1"/>
     <w:lsdException w:name="annotation subject" w:semiHidden="1" w:unhideWhenUsed="1"/>
     <w:lsdException w:name="No List" w:semiHidden="1" w:unhideWhenUsed="1"/>
     <w:lsdException w:name="Outline List 1" w:semiHidden="1" w:unhideWhenUsed="1"/>
@@ -575,8 +537,10 @@
     <w:lsdException w:name="Table Subtle 2" w:semiHidden="1" w:unhideWhenUsed="1"/>
     <w:lsdException w:name="Table Web 1" w:semiHidden="1" w:unhideWhenUsed="1"/>
     <w:lsdException w:name="Table Web 2" w:semiHidden="1" w:unhideWhenUsed="1"/>
+    <w:lsdException w:name="Table Web 3" w:semiHidden="1" w:unhideWhenUsed="1"/>
     <w:lsdException w:name="Balloon Text" w:semiHidden="1" w:unhideWhenUsed="1"/>
     <w:lsdException w:name="Table Grid" w:uiPriority="39"/>
+    <w:lsdException w:name="Table Theme" w:semiHidden="1" w:unhideWhenUsed="1"/>
     <w:lsdException w:name="Placeholder Text" w:semiHidden="1"/>
     <w:lsdException w:name="No Spacing" w:uiPriority="1" w:qFormat="1"/>
     <w:lsdException w:name="Light Shading" w:uiPriority="60"/>

</xml_diff>